<commit_message>
memperbaiki struktur laporan dan menambahkan screenshoot board Trello
</commit_message>
<xml_diff>
--- a/LAPORAN TUGAS 2.docx
+++ b/LAPORAN TUGAS 2.docx
@@ -597,9 +597,6 @@
                               <w:t>mudah</w:t>
                             </w:r>
                             <w:proofErr w:type="spellEnd"/>
-                            <w:r>
-                              <w:t>.</w:t>
-                            </w:r>
                           </w:p>
                           <w:p/>
                         </w:txbxContent>
@@ -621,7 +618,11 @@
           </mc:Choice>
           <mc:Fallback>
             <w:pict>
-              <v:shape w14:anchorId="3B3651E1" id="_x0000_s1027" type="#_x0000_t202" style="position:absolute;margin-left:106.9pt;margin-top:18.3pt;width:338.65pt;height:98pt;z-index:251660288;visibility:visible;mso-wrap-style:square;mso-height-percent:0;mso-wrap-distance-left:9pt;mso-wrap-distance-top:0;mso-wrap-distance-right:9pt;mso-wrap-distance-bottom:0;mso-position-horizontal:absolute;mso-position-horizontal-relative:text;mso-position-vertical:absolute;mso-position-vertical-relative:text;mso-height-percent:0;mso-height-relative:margin;v-text-anchor:top" o:gfxdata="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" filled="f" stroked="f" strokeweight=".5pt">
+              <v:shapetype w14:anchorId="3B3651E1" id="_x0000_t202" coordsize="21600,21600" o:spt="202" path="m,l,21600r21600,l21600,xe">
+                <v:stroke joinstyle="miter"/>
+                <v:path gradientshapeok="t" o:connecttype="rect"/>
+              </v:shapetype>
+              <v:shape id="_x0000_s1027" type="#_x0000_t202" style="position:absolute;margin-left:106.9pt;margin-top:18.3pt;width:338.65pt;height:98pt;z-index:251660288;visibility:visible;mso-wrap-style:square;mso-height-percent:0;mso-wrap-distance-left:9pt;mso-wrap-distance-top:0;mso-wrap-distance-right:9pt;mso-wrap-distance-bottom:0;mso-position-horizontal:absolute;mso-position-horizontal-relative:text;mso-position-vertical:absolute;mso-position-vertical-relative:text;mso-height-percent:0;mso-height-relative:margin;v-text-anchor:top" o:gfxdata="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" filled="f" stroked="f" strokeweight=".5pt">
                 <v:textbox>
                   <w:txbxContent>
                     <w:p>
@@ -917,9 +918,6 @@
                         <w:t>mudah</w:t>
                       </w:r>
                       <w:proofErr w:type="spellEnd"/>
-                      <w:r>
-                        <w:t>.</w:t>
-                      </w:r>
                     </w:p>
                     <w:p/>
                   </w:txbxContent>

</xml_diff>

<commit_message>
menambahkan screenshoot hasil rancangan aplikasi dan screenshoot link GitHub
</commit_message>
<xml_diff>
--- a/LAPORAN TUGAS 2.docx
+++ b/LAPORAN TUGAS 2.docx
@@ -597,6 +597,9 @@
                               <w:t>mudah</w:t>
                             </w:r>
                             <w:proofErr w:type="spellEnd"/>
+                            <w:r>
+                              <w:t>.</w:t>
+                            </w:r>
                           </w:p>
                           <w:p/>
                         </w:txbxContent>
@@ -918,6 +921,9 @@
                         <w:t>mudah</w:t>
                       </w:r>
                       <w:proofErr w:type="spellEnd"/>
+                      <w:r>
+                        <w:t>.</w:t>
+                      </w:r>
                     </w:p>
                     <w:p/>
                   </w:txbxContent>

</xml_diff>